<commit_message>
I did proof read and made some minor grammers
</commit_message>
<xml_diff>
--- a/Written Report/Background.docx
+++ b/Written Report/Background.docx
@@ -13,6 +13,7 @@
     <w:p>
       <w:pPr>
         <w:ind w:firstLine="720"/>
+        <w:jc w:val="both"/>
       </w:pPr>
       <w:r>
         <w:t xml:space="preserve">From studying </w:t>
@@ -41,6 +42,7 @@
     <w:p>
       <w:pPr>
         <w:ind w:firstLine="720"/>
+        <w:jc w:val="both"/>
       </w:pPr>
       <w:r>
         <w:t xml:space="preserve">Consideration of different potential opponents lead to consideration of different materials to use in response to such opponents. These preliminary considerations include that for electronic housing, armor, chassis, and wheels. (Factors of each include Strength/durability/toughness vs weight/cost/machinability/allowance for heat flow away from electronic components). For example, using aluminum 6061 for parts of chassis which does not have to withstand much abuse is one initial idea. 6061 is lightweight and easily machined. It is also easily welded which will prove useful, the tradeoff is that (compared to steel or even al 7075) it lower in strength and hardness. 7075 however is much less easily machined/ welded. Meaning </w:t>
@@ -69,8 +71,6 @@
       <w:r>
         <w:t>pound</w:t>
       </w:r>
-      <w:bookmarkStart w:id="0" w:name="_GoBack"/>
-      <w:bookmarkEnd w:id="0"/>
       <w:r>
         <w:t xml:space="preserve"> bot, is nearly unbreakable yet is able to deform enough to dampen a heavy impact without fracture.</w:t>
       </w:r>
@@ -78,6 +78,7 @@
     <w:p>
       <w:pPr>
         <w:ind w:firstLine="720"/>
+        <w:jc w:val="both"/>
       </w:pPr>
       <w:r>
         <w:t xml:space="preserve">As for mobilization, after watching many battle bot competitions, it seems that the most common steering system is a dead axle “tank” type control system. Meaning that the left and right drivers are independent and used to steer left or right based on which motor is causing most displacement. The turn radius and response time seems to be dictated by the distance separating inline wheels as well as distance between parallel pairs, </w:t>
@@ -114,21 +115,25 @@
     <w:p>
       <w:pPr>
         <w:ind w:firstLine="720"/>
+        <w:jc w:val="both"/>
       </w:pPr>
       <w:r>
-        <w:t xml:space="preserve">For the electronic control systems on the project, Arduino based microcontrollers are an attractive option. Many of these microcontrollers are inexpensive and Arduino is widely used by hobbyists, so resources are abundant. Arduinos also come in many shapes and sizes with different </w:t>
-      </w:r>
-      <w:r>
-        <w:lastRenderedPageBreak/>
-        <w:t xml:space="preserve">features, inputs and outputs. Keeping the electronics cheap and modular will be an important aspect to pay attention too. </w:t>
+        <w:t xml:space="preserve">For the electronic control systems on the project, Arduino based microcontrollers are an attractive option. Many of these microcontrollers are inexpensive and Arduino is widely used by hobbyists, so resources are abundant. Arduinos also come in many shapes and sizes with different features, inputs and outputs. Keeping the electronics cheap and modular will be an important aspect to pay attention too. </w:t>
       </w:r>
     </w:p>
     <w:p>
-      <w:r>
+      <w:pPr>
+        <w:jc w:val="both"/>
+      </w:pPr>
+      <w:r>
+        <w:lastRenderedPageBreak/>
         <w:t>Another option for the control system would be to take apart a second-hand remote-controlled vehicle and use its receiver and components. A remote-controlled plane might be a good option as they have more control surfaces and servos than a car.</w:t>
       </w:r>
     </w:p>
-    <w:p/>
+    <w:p>
+      <w:bookmarkStart w:id="0" w:name="_GoBack"/>
+      <w:bookmarkEnd w:id="0"/>
+    </w:p>
     <w:sectPr>
       <w:pgSz w:w="12240" w:h="15840"/>
       <w:pgMar w:top="1440" w:right="1440" w:bottom="1440" w:left="1440" w:header="720" w:footer="720" w:gutter="0"/>

</xml_diff>